<commit_message>
error handling with the form
</commit_message>
<xml_diff>
--- a/report/Computer Science Report.docx
+++ b/report/Computer Science Report.docx
@@ -20,7 +20,42 @@
     </w:p>
     <w:p>
       <w:r>
-        <w:t>The idea of predicting stock markets has been around for quite some time. In fact</w:t>
+        <w:t xml:space="preserve">The idea of predicting stock markets has been around for quite some time. </w:t>
+      </w:r>
+      <w:r>
+        <w:t>A man named Burton Malkiel said in 1973  that stock prices could not be predicted looking solely at price history, I would like to create a project that tests this hypothesis. Major inspiration from this project came from existing analytical solutions, such as Apples stocks app on iOS, Yahoo Finance, and the Nasdaq’s own indexes.</w:t>
+      </w:r>
+      <w:r>
+        <w:t xml:space="preserve"> </w:t>
+      </w:r>
+    </w:p>
+    <w:p>
+      <w:r>
+        <w:t xml:space="preserve">Predicting stocks first piqued my interest when I was investigating bitcoin, and was curious as to whether or not its characteristic fluctuations in market value could be predicted, unfortunately I will not be able to use bitcoin in this project, because it’s up-to-date value and histories were locked behind </w:t>
+      </w:r>
+      <w:proofErr w:type="spellStart"/>
+      <w:r>
+        <w:t>apis</w:t>
+      </w:r>
+      <w:proofErr w:type="spellEnd"/>
+      <w:r>
+        <w:t xml:space="preserve">. Because of this, another great option presented itself. The Stock Market, specifically the Nasdaq.  </w:t>
+      </w:r>
+      <w:r>
+        <w:t xml:space="preserve">Unlike bitcoin, the Nasdaq has a free </w:t>
+      </w:r>
+      <w:proofErr w:type="spellStart"/>
+      <w:r>
+        <w:t>api</w:t>
+      </w:r>
+      <w:proofErr w:type="spellEnd"/>
+      <w:r>
+        <w:t xml:space="preserve"> which allows you to download all historical data from and to, any point in time. This made it ideal for this project considering all datasets have to be publicly available. </w:t>
+      </w:r>
+    </w:p>
+    <w:p>
+      <w:r>
+        <w:t xml:space="preserve">Similar solutions do exist. Financial analytics is an entire branch of mathematics, leading to incredibly lucrative careers. In fact, next year I could potentially be studying Data Science and Analytics, a very similar field of study. </w:t>
       </w:r>
     </w:p>
     <w:p>

</xml_diff>